<commit_message>
thinks to god this MF Ron agree on The UI
</commit_message>
<xml_diff>
--- a/word file/GUI PICS.docx
+++ b/word file/GUI PICS.docx
@@ -238,7 +238,7 @@
           <w:noProof/>
         </w:rPr>
         <w:drawing>
-          <wp:inline distT="0" distB="0" distL="0" distR="0" wp14:anchorId="5B2ECD7F" wp14:editId="30F31829">
+          <wp:inline distT="0" distB="0" distL="0" distR="0" wp14:anchorId="5B2ECD7F" wp14:editId="46AE6C37">
             <wp:extent cx="1765079" cy="2984127"/>
             <wp:effectExtent l="0" t="0" r="6985" b="6985"/>
             <wp:docPr id="351277023" name="Picture 6" descr="A screenshot of a phone&#10;&#10;AI-generated content may be incorrect."/>
@@ -469,7 +469,7 @@
           <w:noProof/>
         </w:rPr>
         <w:drawing>
-          <wp:inline distT="0" distB="0" distL="0" distR="0" wp14:anchorId="0A4C5E9F" wp14:editId="1F626C96">
+          <wp:inline distT="0" distB="0" distL="0" distR="0" wp14:anchorId="0A4C5E9F" wp14:editId="500CBDF9">
             <wp:extent cx="1765079" cy="2984127"/>
             <wp:effectExtent l="0" t="0" r="6985" b="6985"/>
             <wp:docPr id="428272124" name="Picture 11" descr="A black rectangular object with white text&#10;&#10;AI-generated content may be incorrect."/>
@@ -654,7 +654,7 @@
           <w:noProof/>
         </w:rPr>
         <w:drawing>
-          <wp:inline distT="0" distB="0" distL="0" distR="0" wp14:anchorId="2CC8E62F" wp14:editId="79F0FBBB">
+          <wp:inline distT="0" distB="0" distL="0" distR="0" wp14:anchorId="2CC8E62F" wp14:editId="3413D0E7">
             <wp:extent cx="1765079" cy="2984127"/>
             <wp:effectExtent l="0" t="0" r="6985" b="6985"/>
             <wp:docPr id="1859351639" name="Picture 15" descr="A screenshot of a phone&#10;&#10;AI-generated content may be incorrect."/>
@@ -788,6 +788,343 @@
         </w:drawing>
       </w:r>
     </w:p>
+    <w:p/>
+    <w:p>
+      <w:r>
+        <w:lastRenderedPageBreak/>
+        <w:drawing>
+          <wp:anchor distT="0" distB="0" distL="114300" distR="114300" simplePos="0" relativeHeight="251665408" behindDoc="0" locked="0" layoutInCell="1" allowOverlap="1" wp14:anchorId="4F612CE5" wp14:editId="24F8C3DC">
+            <wp:simplePos x="0" y="0"/>
+            <wp:positionH relativeFrom="margin">
+              <wp:align>right</wp:align>
+            </wp:positionH>
+            <wp:positionV relativeFrom="paragraph">
+              <wp:posOffset>304800</wp:posOffset>
+            </wp:positionV>
+            <wp:extent cx="5731510" cy="2868295"/>
+            <wp:effectExtent l="0" t="0" r="2540" b="8255"/>
+            <wp:wrapSquare wrapText="bothSides"/>
+            <wp:docPr id="965578718" name="תמונה 1" descr="תמונה שמכילה טקסט, צילום מסך, תוכנה, תכונות מולטימדיה&#10;&#10;תוכן בינה מלאכותית גנרטיבית עשוי להיות שגוי."/>
+            <wp:cNvGraphicFramePr>
+              <a:graphicFrameLocks xmlns:a="http://schemas.openxmlformats.org/drawingml/2006/main" noChangeAspect="1"/>
+            </wp:cNvGraphicFramePr>
+            <a:graphic xmlns:a="http://schemas.openxmlformats.org/drawingml/2006/main">
+              <a:graphicData uri="http://schemas.openxmlformats.org/drawingml/2006/picture">
+                <pic:pic xmlns:pic="http://schemas.openxmlformats.org/drawingml/2006/picture">
+                  <pic:nvPicPr>
+                    <pic:cNvPr id="965578718" name="תמונה 1" descr="תמונה שמכילה טקסט, צילום מסך, תוכנה, תכונות מולטימדיה&#10;&#10;תוכן בינה מלאכותית גנרטיבית עשוי להיות שגוי."/>
+                    <pic:cNvPicPr/>
+                  </pic:nvPicPr>
+                  <pic:blipFill>
+                    <a:blip r:embed="rId21">
+                      <a:extLst>
+                        <a:ext uri="{28A0092B-C50C-407E-A947-70E740481C1C}">
+                          <a14:useLocalDpi xmlns:a14="http://schemas.microsoft.com/office/drawing/2010/main" val="0"/>
+                        </a:ext>
+                      </a:extLst>
+                    </a:blip>
+                    <a:stretch>
+                      <a:fillRect/>
+                    </a:stretch>
+                  </pic:blipFill>
+                  <pic:spPr>
+                    <a:xfrm>
+                      <a:off x="0" y="0"/>
+                      <a:ext cx="5731510" cy="2868295"/>
+                    </a:xfrm>
+                    <a:prstGeom prst="rect">
+                      <a:avLst/>
+                    </a:prstGeom>
+                  </pic:spPr>
+                </pic:pic>
+              </a:graphicData>
+            </a:graphic>
+          </wp:anchor>
+        </w:drawing>
+      </w:r>
+      <w:r>
+        <w:t>M</w:t>
+      </w:r>
+      <w:r>
+        <w:t>e</w:t>
+      </w:r>
+      <w:r>
+        <w:t>n</w:t>
+      </w:r>
+      <w:r>
+        <w:t>u</w:t>
+      </w:r>
+      <w:r>
+        <w:t xml:space="preserve"> </w:t>
+      </w:r>
+    </w:p>
+    <w:p/>
+    <w:p>
+      <w:r>
+        <w:tab/>
+      </w:r>
+      <w:r>
+        <w:drawing>
+          <wp:anchor distT="0" distB="0" distL="114300" distR="114300" simplePos="0" relativeHeight="251663360" behindDoc="0" locked="0" layoutInCell="1" allowOverlap="1" wp14:anchorId="0FA89977" wp14:editId="7B484D8C">
+            <wp:simplePos x="0" y="0"/>
+            <wp:positionH relativeFrom="margin">
+              <wp:posOffset>3486150</wp:posOffset>
+            </wp:positionH>
+            <wp:positionV relativeFrom="paragraph">
+              <wp:posOffset>257175</wp:posOffset>
+            </wp:positionV>
+            <wp:extent cx="2238375" cy="3865880"/>
+            <wp:effectExtent l="0" t="0" r="9525" b="1270"/>
+            <wp:wrapSquare wrapText="bothSides"/>
+            <wp:docPr id="368161422" name="תמונה 1"/>
+            <wp:cNvGraphicFramePr>
+              <a:graphicFrameLocks xmlns:a="http://schemas.openxmlformats.org/drawingml/2006/main" noChangeAspect="1"/>
+            </wp:cNvGraphicFramePr>
+            <a:graphic xmlns:a="http://schemas.openxmlformats.org/drawingml/2006/main">
+              <a:graphicData uri="http://schemas.openxmlformats.org/drawingml/2006/picture">
+                <pic:pic xmlns:pic="http://schemas.openxmlformats.org/drawingml/2006/picture">
+                  <pic:nvPicPr>
+                    <pic:cNvPr id="368161422" name=""/>
+                    <pic:cNvPicPr/>
+                  </pic:nvPicPr>
+                  <pic:blipFill>
+                    <a:blip r:embed="rId22">
+                      <a:extLst>
+                        <a:ext uri="{28A0092B-C50C-407E-A947-70E740481C1C}">
+                          <a14:useLocalDpi xmlns:a14="http://schemas.microsoft.com/office/drawing/2010/main" val="0"/>
+                        </a:ext>
+                      </a:extLst>
+                    </a:blip>
+                    <a:stretch>
+                      <a:fillRect/>
+                    </a:stretch>
+                  </pic:blipFill>
+                  <pic:spPr>
+                    <a:xfrm>
+                      <a:off x="0" y="0"/>
+                      <a:ext cx="2238375" cy="3865880"/>
+                    </a:xfrm>
+                    <a:prstGeom prst="rect">
+                      <a:avLst/>
+                    </a:prstGeom>
+                  </pic:spPr>
+                </pic:pic>
+              </a:graphicData>
+            </a:graphic>
+            <wp14:sizeRelH relativeFrom="margin">
+              <wp14:pctWidth>0</wp14:pctWidth>
+            </wp14:sizeRelH>
+            <wp14:sizeRelV relativeFrom="margin">
+              <wp14:pctHeight>0</wp14:pctHeight>
+            </wp14:sizeRelV>
+          </wp:anchor>
+        </w:drawing>
+      </w:r>
+      <w:r>
+        <w:drawing>
+          <wp:anchor distT="0" distB="0" distL="114300" distR="114300" simplePos="0" relativeHeight="251662336" behindDoc="0" locked="0" layoutInCell="1" allowOverlap="1" wp14:anchorId="3994B258" wp14:editId="6F605D40">
+            <wp:simplePos x="0" y="0"/>
+            <wp:positionH relativeFrom="column">
+              <wp:posOffset>-47625</wp:posOffset>
+            </wp:positionH>
+            <wp:positionV relativeFrom="paragraph">
+              <wp:posOffset>236855</wp:posOffset>
+            </wp:positionV>
+            <wp:extent cx="2494915" cy="3914775"/>
+            <wp:effectExtent l="0" t="0" r="635" b="9525"/>
+            <wp:wrapSquare wrapText="bothSides"/>
+            <wp:docPr id="629721247" name="תמונה 1" descr="תמונה שמכילה טקסט, צילום מסך, גופן&#10;&#10;תוכן בינה מלאכותית גנרטיבית עשוי להיות שגוי."/>
+            <wp:cNvGraphicFramePr>
+              <a:graphicFrameLocks xmlns:a="http://schemas.openxmlformats.org/drawingml/2006/main" noChangeAspect="1"/>
+            </wp:cNvGraphicFramePr>
+            <a:graphic xmlns:a="http://schemas.openxmlformats.org/drawingml/2006/main">
+              <a:graphicData uri="http://schemas.openxmlformats.org/drawingml/2006/picture">
+                <pic:pic xmlns:pic="http://schemas.openxmlformats.org/drawingml/2006/picture">
+                  <pic:nvPicPr>
+                    <pic:cNvPr id="629721247" name="תמונה 1" descr="תמונה שמכילה טקסט, צילום מסך, גופן&#10;&#10;תוכן בינה מלאכותית גנרטיבית עשוי להיות שגוי."/>
+                    <pic:cNvPicPr/>
+                  </pic:nvPicPr>
+                  <pic:blipFill>
+                    <a:blip r:embed="rId23">
+                      <a:extLst>
+                        <a:ext uri="{28A0092B-C50C-407E-A947-70E740481C1C}">
+                          <a14:useLocalDpi xmlns:a14="http://schemas.microsoft.com/office/drawing/2010/main" val="0"/>
+                        </a:ext>
+                      </a:extLst>
+                    </a:blip>
+                    <a:stretch>
+                      <a:fillRect/>
+                    </a:stretch>
+                  </pic:blipFill>
+                  <pic:spPr>
+                    <a:xfrm>
+                      <a:off x="0" y="0"/>
+                      <a:ext cx="2494915" cy="3914775"/>
+                    </a:xfrm>
+                    <a:prstGeom prst="rect">
+                      <a:avLst/>
+                    </a:prstGeom>
+                  </pic:spPr>
+                </pic:pic>
+              </a:graphicData>
+            </a:graphic>
+            <wp14:sizeRelV relativeFrom="margin">
+              <wp14:pctHeight>0</wp14:pctHeight>
+            </wp14:sizeRelV>
+          </wp:anchor>
+        </w:drawing>
+      </w:r>
+      <w:r>
+        <w:t>Table</w:t>
+      </w:r>
+      <w:r>
+        <w:t xml:space="preserve"> not</w:t>
+      </w:r>
+      <w:r>
+        <w:t xml:space="preserve"> taken</w:t>
+      </w:r>
+      <w:r>
+        <w:t xml:space="preserve"> </w:t>
+      </w:r>
+      <w:r>
+        <w:tab/>
+      </w:r>
+      <w:r>
+        <w:tab/>
+      </w:r>
+      <w:r>
+        <w:tab/>
+      </w:r>
+      <w:r>
+        <w:tab/>
+      </w:r>
+      <w:r>
+        <w:tab/>
+      </w:r>
+      <w:r>
+        <w:tab/>
+        <w:t xml:space="preserve">Table taken </w:t>
+      </w:r>
+    </w:p>
+    <w:p/>
+    <w:p/>
+    <w:p/>
+    <w:p/>
+    <w:p/>
+    <w:p/>
+    <w:p/>
+    <w:p/>
+    <w:p/>
+    <w:p/>
+    <w:p/>
+    <w:p/>
+    <w:p/>
+    <w:p/>
+    <w:p/>
+    <w:p/>
+    <w:p>
+      <w:r>
+        <w:lastRenderedPageBreak/>
+        <w:t>Tables Overview</w:t>
+      </w:r>
+    </w:p>
+    <w:p>
+      <w:r>
+        <w:drawing>
+          <wp:inline distT="0" distB="0" distL="0" distR="0" wp14:anchorId="4925AD19" wp14:editId="110047C5">
+            <wp:extent cx="5731510" cy="2847340"/>
+            <wp:effectExtent l="0" t="0" r="2540" b="0"/>
+            <wp:docPr id="936640350" name="תמונה 1" descr="תמונה שמכילה טקסט, צילום מסך, תוכנה&#10;&#10;תוכן בינה מלאכותית גנרטיבית עשוי להיות שגוי."/>
+            <wp:cNvGraphicFramePr>
+              <a:graphicFrameLocks xmlns:a="http://schemas.openxmlformats.org/drawingml/2006/main" noChangeAspect="1"/>
+            </wp:cNvGraphicFramePr>
+            <a:graphic xmlns:a="http://schemas.openxmlformats.org/drawingml/2006/main">
+              <a:graphicData uri="http://schemas.openxmlformats.org/drawingml/2006/picture">
+                <pic:pic xmlns:pic="http://schemas.openxmlformats.org/drawingml/2006/picture">
+                  <pic:nvPicPr>
+                    <pic:cNvPr id="936640350" name="תמונה 1" descr="תמונה שמכילה טקסט, צילום מסך, תוכנה&#10;&#10;תוכן בינה מלאכותית גנרטיבית עשוי להיות שגוי."/>
+                    <pic:cNvPicPr/>
+                  </pic:nvPicPr>
+                  <pic:blipFill>
+                    <a:blip r:embed="rId24"/>
+                    <a:stretch>
+                      <a:fillRect/>
+                    </a:stretch>
+                  </pic:blipFill>
+                  <pic:spPr>
+                    <a:xfrm>
+                      <a:off x="0" y="0"/>
+                      <a:ext cx="5731510" cy="2847340"/>
+                    </a:xfrm>
+                    <a:prstGeom prst="rect">
+                      <a:avLst/>
+                    </a:prstGeom>
+                  </pic:spPr>
+                </pic:pic>
+              </a:graphicData>
+            </a:graphic>
+          </wp:inline>
+        </w:drawing>
+      </w:r>
+    </w:p>
+    <w:p>
+      <w:r>
+        <w:drawing>
+          <wp:anchor distT="0" distB="0" distL="114300" distR="114300" simplePos="0" relativeHeight="251664384" behindDoc="0" locked="0" layoutInCell="1" allowOverlap="1" wp14:anchorId="33761D7D" wp14:editId="49EEEA8D">
+            <wp:simplePos x="0" y="0"/>
+            <wp:positionH relativeFrom="margin">
+              <wp:align>right</wp:align>
+            </wp:positionH>
+            <wp:positionV relativeFrom="paragraph">
+              <wp:posOffset>358140</wp:posOffset>
+            </wp:positionV>
+            <wp:extent cx="5731510" cy="3135630"/>
+            <wp:effectExtent l="0" t="0" r="2540" b="7620"/>
+            <wp:wrapSquare wrapText="bothSides"/>
+            <wp:docPr id="1552953399" name="תמונה 1"/>
+            <wp:cNvGraphicFramePr>
+              <a:graphicFrameLocks xmlns:a="http://schemas.openxmlformats.org/drawingml/2006/main" noChangeAspect="1"/>
+            </wp:cNvGraphicFramePr>
+            <a:graphic xmlns:a="http://schemas.openxmlformats.org/drawingml/2006/main">
+              <a:graphicData uri="http://schemas.openxmlformats.org/drawingml/2006/picture">
+                <pic:pic xmlns:pic="http://schemas.openxmlformats.org/drawingml/2006/picture">
+                  <pic:nvPicPr>
+                    <pic:cNvPr id="1552953399" name=""/>
+                    <pic:cNvPicPr/>
+                  </pic:nvPicPr>
+                  <pic:blipFill>
+                    <a:blip r:embed="rId25">
+                      <a:extLst>
+                        <a:ext uri="{28A0092B-C50C-407E-A947-70E740481C1C}">
+                          <a14:useLocalDpi xmlns:a14="http://schemas.microsoft.com/office/drawing/2010/main" val="0"/>
+                        </a:ext>
+                      </a:extLst>
+                    </a:blip>
+                    <a:stretch>
+                      <a:fillRect/>
+                    </a:stretch>
+                  </pic:blipFill>
+                  <pic:spPr>
+                    <a:xfrm>
+                      <a:off x="0" y="0"/>
+                      <a:ext cx="5731510" cy="3135630"/>
+                    </a:xfrm>
+                    <a:prstGeom prst="rect">
+                      <a:avLst/>
+                    </a:prstGeom>
+                  </pic:spPr>
+                </pic:pic>
+              </a:graphicData>
+            </a:graphic>
+          </wp:anchor>
+        </w:drawing>
+      </w:r>
+      <w:r>
+        <w:t xml:space="preserve">Waiter Request </w:t>
+      </w:r>
+    </w:p>
+    <w:p/>
+    <w:p/>
     <w:sectPr>
       <w:pgSz w:w="11906" w:h="16838"/>
       <w:pgMar w:top="1440" w:right="1440" w:bottom="1440" w:left="1440" w:header="708" w:footer="708" w:gutter="0"/>
@@ -1195,15 +1532,15 @@
     <w:lsdException w:name="Unresolved Mention" w:semiHidden="1" w:unhideWhenUsed="1"/>
     <w:lsdException w:name="Smart Link" w:semiHidden="1" w:unhideWhenUsed="1"/>
   </w:latentStyles>
-  <w:style w:type="paragraph" w:default="1" w:styleId="Normal">
+  <w:style w:type="paragraph" w:default="1" w:styleId="a">
     <w:name w:val="Normal"/>
     <w:qFormat/>
   </w:style>
-  <w:style w:type="paragraph" w:styleId="Heading1">
+  <w:style w:type="paragraph" w:styleId="1">
     <w:name w:val="heading 1"/>
-    <w:basedOn w:val="Normal"/>
-    <w:next w:val="Normal"/>
-    <w:link w:val="Heading1Char"/>
+    <w:basedOn w:val="a"/>
+    <w:next w:val="a"/>
+    <w:link w:val="10"/>
     <w:uiPriority w:val="9"/>
     <w:qFormat/>
     <w:rsid w:val="00C225C7"/>
@@ -1220,11 +1557,11 @@
       <w:szCs w:val="40"/>
     </w:rPr>
   </w:style>
-  <w:style w:type="paragraph" w:styleId="Heading2">
+  <w:style w:type="paragraph" w:styleId="2">
     <w:name w:val="heading 2"/>
-    <w:basedOn w:val="Normal"/>
-    <w:next w:val="Normal"/>
-    <w:link w:val="Heading2Char"/>
+    <w:basedOn w:val="a"/>
+    <w:next w:val="a"/>
+    <w:link w:val="20"/>
     <w:uiPriority w:val="9"/>
     <w:semiHidden/>
     <w:unhideWhenUsed/>
@@ -1243,11 +1580,11 @@
       <w:szCs w:val="32"/>
     </w:rPr>
   </w:style>
-  <w:style w:type="paragraph" w:styleId="Heading3">
+  <w:style w:type="paragraph" w:styleId="3">
     <w:name w:val="heading 3"/>
-    <w:basedOn w:val="Normal"/>
-    <w:next w:val="Normal"/>
-    <w:link w:val="Heading3Char"/>
+    <w:basedOn w:val="a"/>
+    <w:next w:val="a"/>
+    <w:link w:val="30"/>
     <w:uiPriority w:val="9"/>
     <w:semiHidden/>
     <w:unhideWhenUsed/>
@@ -1266,11 +1603,11 @@
       <w:szCs w:val="28"/>
     </w:rPr>
   </w:style>
-  <w:style w:type="paragraph" w:styleId="Heading4">
+  <w:style w:type="paragraph" w:styleId="4">
     <w:name w:val="heading 4"/>
-    <w:basedOn w:val="Normal"/>
-    <w:next w:val="Normal"/>
-    <w:link w:val="Heading4Char"/>
+    <w:basedOn w:val="a"/>
+    <w:next w:val="a"/>
+    <w:link w:val="40"/>
     <w:uiPriority w:val="9"/>
     <w:semiHidden/>
     <w:unhideWhenUsed/>
@@ -1289,11 +1626,11 @@
       <w:color w:val="0F4761" w:themeColor="accent1" w:themeShade="BF"/>
     </w:rPr>
   </w:style>
-  <w:style w:type="paragraph" w:styleId="Heading5">
+  <w:style w:type="paragraph" w:styleId="5">
     <w:name w:val="heading 5"/>
-    <w:basedOn w:val="Normal"/>
-    <w:next w:val="Normal"/>
-    <w:link w:val="Heading5Char"/>
+    <w:basedOn w:val="a"/>
+    <w:next w:val="a"/>
+    <w:link w:val="50"/>
     <w:uiPriority w:val="9"/>
     <w:semiHidden/>
     <w:unhideWhenUsed/>
@@ -1310,11 +1647,11 @@
       <w:color w:val="0F4761" w:themeColor="accent1" w:themeShade="BF"/>
     </w:rPr>
   </w:style>
-  <w:style w:type="paragraph" w:styleId="Heading6">
+  <w:style w:type="paragraph" w:styleId="6">
     <w:name w:val="heading 6"/>
-    <w:basedOn w:val="Normal"/>
-    <w:next w:val="Normal"/>
-    <w:link w:val="Heading6Char"/>
+    <w:basedOn w:val="a"/>
+    <w:next w:val="a"/>
+    <w:link w:val="60"/>
     <w:uiPriority w:val="9"/>
     <w:semiHidden/>
     <w:unhideWhenUsed/>
@@ -1333,11 +1670,11 @@
       <w:color w:val="595959" w:themeColor="text1" w:themeTint="A6"/>
     </w:rPr>
   </w:style>
-  <w:style w:type="paragraph" w:styleId="Heading7">
+  <w:style w:type="paragraph" w:styleId="7">
     <w:name w:val="heading 7"/>
-    <w:basedOn w:val="Normal"/>
-    <w:next w:val="Normal"/>
-    <w:link w:val="Heading7Char"/>
+    <w:basedOn w:val="a"/>
+    <w:next w:val="a"/>
+    <w:link w:val="70"/>
     <w:uiPriority w:val="9"/>
     <w:semiHidden/>
     <w:unhideWhenUsed/>
@@ -1354,11 +1691,11 @@
       <w:color w:val="595959" w:themeColor="text1" w:themeTint="A6"/>
     </w:rPr>
   </w:style>
-  <w:style w:type="paragraph" w:styleId="Heading8">
+  <w:style w:type="paragraph" w:styleId="8">
     <w:name w:val="heading 8"/>
-    <w:basedOn w:val="Normal"/>
-    <w:next w:val="Normal"/>
-    <w:link w:val="Heading8Char"/>
+    <w:basedOn w:val="a"/>
+    <w:next w:val="a"/>
+    <w:link w:val="80"/>
     <w:uiPriority w:val="9"/>
     <w:semiHidden/>
     <w:unhideWhenUsed/>
@@ -1377,11 +1714,11 @@
       <w:color w:val="272727" w:themeColor="text1" w:themeTint="D8"/>
     </w:rPr>
   </w:style>
-  <w:style w:type="paragraph" w:styleId="Heading9">
+  <w:style w:type="paragraph" w:styleId="9">
     <w:name w:val="heading 9"/>
-    <w:basedOn w:val="Normal"/>
-    <w:next w:val="Normal"/>
-    <w:link w:val="Heading9Char"/>
+    <w:basedOn w:val="a"/>
+    <w:next w:val="a"/>
+    <w:link w:val="90"/>
     <w:uiPriority w:val="9"/>
     <w:semiHidden/>
     <w:unhideWhenUsed/>
@@ -1398,13 +1735,13 @@
       <w:color w:val="272727" w:themeColor="text1" w:themeTint="D8"/>
     </w:rPr>
   </w:style>
-  <w:style w:type="character" w:default="1" w:styleId="DefaultParagraphFont">
+  <w:style w:type="character" w:default="1" w:styleId="a0">
     <w:name w:val="Default Paragraph Font"/>
     <w:uiPriority w:val="1"/>
     <w:semiHidden/>
     <w:unhideWhenUsed/>
   </w:style>
-  <w:style w:type="table" w:default="1" w:styleId="TableNormal">
+  <w:style w:type="table" w:default="1" w:styleId="a1">
     <w:name w:val="Normal Table"/>
     <w:uiPriority w:val="99"/>
     <w:semiHidden/>
@@ -1419,16 +1756,16 @@
       </w:tblCellMar>
     </w:tblPr>
   </w:style>
-  <w:style w:type="numbering" w:default="1" w:styleId="NoList">
+  <w:style w:type="numbering" w:default="1" w:styleId="a2">
     <w:name w:val="No List"/>
     <w:uiPriority w:val="99"/>
     <w:semiHidden/>
     <w:unhideWhenUsed/>
   </w:style>
-  <w:style w:type="character" w:customStyle="1" w:styleId="Heading1Char">
-    <w:name w:val="Heading 1 Char"/>
-    <w:basedOn w:val="DefaultParagraphFont"/>
-    <w:link w:val="Heading1"/>
+  <w:style w:type="character" w:customStyle="1" w:styleId="10">
+    <w:name w:val="כותרת 1 תו"/>
+    <w:basedOn w:val="a0"/>
+    <w:link w:val="1"/>
     <w:uiPriority w:val="9"/>
     <w:rsid w:val="00C225C7"/>
     <w:rPr>
@@ -1438,10 +1775,10 @@
       <w:szCs w:val="40"/>
     </w:rPr>
   </w:style>
-  <w:style w:type="character" w:customStyle="1" w:styleId="Heading2Char">
-    <w:name w:val="Heading 2 Char"/>
-    <w:basedOn w:val="DefaultParagraphFont"/>
-    <w:link w:val="Heading2"/>
+  <w:style w:type="character" w:customStyle="1" w:styleId="20">
+    <w:name w:val="כותרת 2 תו"/>
+    <w:basedOn w:val="a0"/>
+    <w:link w:val="2"/>
     <w:uiPriority w:val="9"/>
     <w:semiHidden/>
     <w:rsid w:val="00C225C7"/>
@@ -1452,10 +1789,10 @@
       <w:szCs w:val="32"/>
     </w:rPr>
   </w:style>
-  <w:style w:type="character" w:customStyle="1" w:styleId="Heading3Char">
-    <w:name w:val="Heading 3 Char"/>
-    <w:basedOn w:val="DefaultParagraphFont"/>
-    <w:link w:val="Heading3"/>
+  <w:style w:type="character" w:customStyle="1" w:styleId="30">
+    <w:name w:val="כותרת 3 תו"/>
+    <w:basedOn w:val="a0"/>
+    <w:link w:val="3"/>
     <w:uiPriority w:val="9"/>
     <w:semiHidden/>
     <w:rsid w:val="00C225C7"/>
@@ -1466,10 +1803,10 @@
       <w:szCs w:val="28"/>
     </w:rPr>
   </w:style>
-  <w:style w:type="character" w:customStyle="1" w:styleId="Heading4Char">
-    <w:name w:val="Heading 4 Char"/>
-    <w:basedOn w:val="DefaultParagraphFont"/>
-    <w:link w:val="Heading4"/>
+  <w:style w:type="character" w:customStyle="1" w:styleId="40">
+    <w:name w:val="כותרת 4 תו"/>
+    <w:basedOn w:val="a0"/>
+    <w:link w:val="4"/>
     <w:uiPriority w:val="9"/>
     <w:semiHidden/>
     <w:rsid w:val="00C225C7"/>
@@ -1480,10 +1817,10 @@
       <w:color w:val="0F4761" w:themeColor="accent1" w:themeShade="BF"/>
     </w:rPr>
   </w:style>
-  <w:style w:type="character" w:customStyle="1" w:styleId="Heading5Char">
-    <w:name w:val="Heading 5 Char"/>
-    <w:basedOn w:val="DefaultParagraphFont"/>
-    <w:link w:val="Heading5"/>
+  <w:style w:type="character" w:customStyle="1" w:styleId="50">
+    <w:name w:val="כותרת 5 תו"/>
+    <w:basedOn w:val="a0"/>
+    <w:link w:val="5"/>
     <w:uiPriority w:val="9"/>
     <w:semiHidden/>
     <w:rsid w:val="00C225C7"/>
@@ -1492,10 +1829,10 @@
       <w:color w:val="0F4761" w:themeColor="accent1" w:themeShade="BF"/>
     </w:rPr>
   </w:style>
-  <w:style w:type="character" w:customStyle="1" w:styleId="Heading6Char">
-    <w:name w:val="Heading 6 Char"/>
-    <w:basedOn w:val="DefaultParagraphFont"/>
-    <w:link w:val="Heading6"/>
+  <w:style w:type="character" w:customStyle="1" w:styleId="60">
+    <w:name w:val="כותרת 6 תו"/>
+    <w:basedOn w:val="a0"/>
+    <w:link w:val="6"/>
     <w:uiPriority w:val="9"/>
     <w:semiHidden/>
     <w:rsid w:val="00C225C7"/>
@@ -1506,10 +1843,10 @@
       <w:color w:val="595959" w:themeColor="text1" w:themeTint="A6"/>
     </w:rPr>
   </w:style>
-  <w:style w:type="character" w:customStyle="1" w:styleId="Heading7Char">
-    <w:name w:val="Heading 7 Char"/>
-    <w:basedOn w:val="DefaultParagraphFont"/>
-    <w:link w:val="Heading7"/>
+  <w:style w:type="character" w:customStyle="1" w:styleId="70">
+    <w:name w:val="כותרת 7 תו"/>
+    <w:basedOn w:val="a0"/>
+    <w:link w:val="7"/>
     <w:uiPriority w:val="9"/>
     <w:semiHidden/>
     <w:rsid w:val="00C225C7"/>
@@ -1518,10 +1855,10 @@
       <w:color w:val="595959" w:themeColor="text1" w:themeTint="A6"/>
     </w:rPr>
   </w:style>
-  <w:style w:type="character" w:customStyle="1" w:styleId="Heading8Char">
-    <w:name w:val="Heading 8 Char"/>
-    <w:basedOn w:val="DefaultParagraphFont"/>
-    <w:link w:val="Heading8"/>
+  <w:style w:type="character" w:customStyle="1" w:styleId="80">
+    <w:name w:val="כותרת 8 תו"/>
+    <w:basedOn w:val="a0"/>
+    <w:link w:val="8"/>
     <w:uiPriority w:val="9"/>
     <w:semiHidden/>
     <w:rsid w:val="00C225C7"/>
@@ -1532,10 +1869,10 @@
       <w:color w:val="272727" w:themeColor="text1" w:themeTint="D8"/>
     </w:rPr>
   </w:style>
-  <w:style w:type="character" w:customStyle="1" w:styleId="Heading9Char">
-    <w:name w:val="Heading 9 Char"/>
-    <w:basedOn w:val="DefaultParagraphFont"/>
-    <w:link w:val="Heading9"/>
+  <w:style w:type="character" w:customStyle="1" w:styleId="90">
+    <w:name w:val="כותרת 9 תו"/>
+    <w:basedOn w:val="a0"/>
+    <w:link w:val="9"/>
     <w:uiPriority w:val="9"/>
     <w:semiHidden/>
     <w:rsid w:val="00C225C7"/>
@@ -1544,11 +1881,11 @@
       <w:color w:val="272727" w:themeColor="text1" w:themeTint="D8"/>
     </w:rPr>
   </w:style>
-  <w:style w:type="paragraph" w:styleId="Title">
+  <w:style w:type="paragraph" w:styleId="a3">
     <w:name w:val="Title"/>
-    <w:basedOn w:val="Normal"/>
-    <w:next w:val="Normal"/>
-    <w:link w:val="TitleChar"/>
+    <w:basedOn w:val="a"/>
+    <w:next w:val="a"/>
+    <w:link w:val="a4"/>
     <w:uiPriority w:val="10"/>
     <w:qFormat/>
     <w:rsid w:val="00C225C7"/>
@@ -1564,10 +1901,10 @@
       <w:szCs w:val="56"/>
     </w:rPr>
   </w:style>
-  <w:style w:type="character" w:customStyle="1" w:styleId="TitleChar">
-    <w:name w:val="Title Char"/>
-    <w:basedOn w:val="DefaultParagraphFont"/>
-    <w:link w:val="Title"/>
+  <w:style w:type="character" w:customStyle="1" w:styleId="a4">
+    <w:name w:val="כותרת טקסט תו"/>
+    <w:basedOn w:val="a0"/>
+    <w:link w:val="a3"/>
     <w:uiPriority w:val="10"/>
     <w:rsid w:val="00C225C7"/>
     <w:rPr>
@@ -1578,11 +1915,11 @@
       <w:szCs w:val="56"/>
     </w:rPr>
   </w:style>
-  <w:style w:type="paragraph" w:styleId="Subtitle">
+  <w:style w:type="paragraph" w:styleId="a5">
     <w:name w:val="Subtitle"/>
-    <w:basedOn w:val="Normal"/>
-    <w:next w:val="Normal"/>
-    <w:link w:val="SubtitleChar"/>
+    <w:basedOn w:val="a"/>
+    <w:next w:val="a"/>
+    <w:link w:val="a6"/>
     <w:uiPriority w:val="11"/>
     <w:qFormat/>
     <w:rsid w:val="00C225C7"/>
@@ -1599,10 +1936,10 @@
       <w:szCs w:val="28"/>
     </w:rPr>
   </w:style>
-  <w:style w:type="character" w:customStyle="1" w:styleId="SubtitleChar">
-    <w:name w:val="Subtitle Char"/>
-    <w:basedOn w:val="DefaultParagraphFont"/>
-    <w:link w:val="Subtitle"/>
+  <w:style w:type="character" w:customStyle="1" w:styleId="a6">
+    <w:name w:val="כותרת משנה תו"/>
+    <w:basedOn w:val="a0"/>
+    <w:link w:val="a5"/>
     <w:uiPriority w:val="11"/>
     <w:rsid w:val="00C225C7"/>
     <w:rPr>
@@ -1613,11 +1950,11 @@
       <w:szCs w:val="28"/>
     </w:rPr>
   </w:style>
-  <w:style w:type="paragraph" w:styleId="Quote">
+  <w:style w:type="paragraph" w:styleId="a7">
     <w:name w:val="Quote"/>
-    <w:basedOn w:val="Normal"/>
-    <w:next w:val="Normal"/>
-    <w:link w:val="QuoteChar"/>
+    <w:basedOn w:val="a"/>
+    <w:next w:val="a"/>
+    <w:link w:val="a8"/>
     <w:uiPriority w:val="29"/>
     <w:qFormat/>
     <w:rsid w:val="00C225C7"/>
@@ -1631,10 +1968,10 @@
       <w:color w:val="404040" w:themeColor="text1" w:themeTint="BF"/>
     </w:rPr>
   </w:style>
-  <w:style w:type="character" w:customStyle="1" w:styleId="QuoteChar">
-    <w:name w:val="Quote Char"/>
-    <w:basedOn w:val="DefaultParagraphFont"/>
-    <w:link w:val="Quote"/>
+  <w:style w:type="character" w:customStyle="1" w:styleId="a8">
+    <w:name w:val="ציטוט תו"/>
+    <w:basedOn w:val="a0"/>
+    <w:link w:val="a7"/>
     <w:uiPriority w:val="29"/>
     <w:rsid w:val="00C225C7"/>
     <w:rPr>
@@ -1643,9 +1980,9 @@
       <w:color w:val="404040" w:themeColor="text1" w:themeTint="BF"/>
     </w:rPr>
   </w:style>
-  <w:style w:type="paragraph" w:styleId="ListParagraph">
+  <w:style w:type="paragraph" w:styleId="a9">
     <w:name w:val="List Paragraph"/>
-    <w:basedOn w:val="Normal"/>
+    <w:basedOn w:val="a"/>
     <w:uiPriority w:val="34"/>
     <w:qFormat/>
     <w:rsid w:val="00C225C7"/>
@@ -1654,9 +1991,9 @@
       <w:contextualSpacing/>
     </w:pPr>
   </w:style>
-  <w:style w:type="character" w:styleId="IntenseEmphasis">
+  <w:style w:type="character" w:styleId="aa">
     <w:name w:val="Intense Emphasis"/>
-    <w:basedOn w:val="DefaultParagraphFont"/>
+    <w:basedOn w:val="a0"/>
     <w:uiPriority w:val="21"/>
     <w:qFormat/>
     <w:rsid w:val="00C225C7"/>
@@ -1666,11 +2003,11 @@
       <w:color w:val="0F4761" w:themeColor="accent1" w:themeShade="BF"/>
     </w:rPr>
   </w:style>
-  <w:style w:type="paragraph" w:styleId="IntenseQuote">
+  <w:style w:type="paragraph" w:styleId="ab">
     <w:name w:val="Intense Quote"/>
-    <w:basedOn w:val="Normal"/>
-    <w:next w:val="Normal"/>
-    <w:link w:val="IntenseQuoteChar"/>
+    <w:basedOn w:val="a"/>
+    <w:next w:val="a"/>
+    <w:link w:val="ac"/>
     <w:uiPriority w:val="30"/>
     <w:qFormat/>
     <w:rsid w:val="00C225C7"/>
@@ -1689,10 +2026,10 @@
       <w:color w:val="0F4761" w:themeColor="accent1" w:themeShade="BF"/>
     </w:rPr>
   </w:style>
-  <w:style w:type="character" w:customStyle="1" w:styleId="IntenseQuoteChar">
-    <w:name w:val="Intense Quote Char"/>
-    <w:basedOn w:val="DefaultParagraphFont"/>
-    <w:link w:val="IntenseQuote"/>
+  <w:style w:type="character" w:customStyle="1" w:styleId="ac">
+    <w:name w:val="ציטוט חזק תו"/>
+    <w:basedOn w:val="a0"/>
+    <w:link w:val="ab"/>
     <w:uiPriority w:val="30"/>
     <w:rsid w:val="00C225C7"/>
     <w:rPr>
@@ -1701,9 +2038,9 @@
       <w:color w:val="0F4761" w:themeColor="accent1" w:themeShade="BF"/>
     </w:rPr>
   </w:style>
-  <w:style w:type="character" w:styleId="IntenseReference">
+  <w:style w:type="character" w:styleId="ad">
     <w:name w:val="Intense Reference"/>
-    <w:basedOn w:val="DefaultParagraphFont"/>
+    <w:basedOn w:val="a0"/>
     <w:uiPriority w:val="32"/>
     <w:qFormat/>
     <w:rsid w:val="00C225C7"/>

</xml_diff>

<commit_message>
see the new UI for the mune and see if there what is needed to fix
</commit_message>
<xml_diff>
--- a/word file/GUI PICS.docx
+++ b/word file/GUI PICS.docx
@@ -789,11 +789,188 @@
       </w:r>
     </w:p>
     <w:p/>
+    <w:p/>
     <w:p>
       <w:r>
+        <w:rPr>
+          <w:noProof/>
+        </w:rPr>
         <w:lastRenderedPageBreak/>
         <w:drawing>
-          <wp:anchor distT="0" distB="0" distL="114300" distR="114300" simplePos="0" relativeHeight="251665408" behindDoc="0" locked="0" layoutInCell="1" allowOverlap="1" wp14:anchorId="4F612CE5" wp14:editId="24F8C3DC">
+          <wp:inline distT="0" distB="0" distL="0" distR="0" wp14:anchorId="772434F0" wp14:editId="430FD95E">
+            <wp:extent cx="5401429" cy="4315427"/>
+            <wp:effectExtent l="0" t="0" r="8890" b="9525"/>
+            <wp:docPr id="205052008" name="תמונה 1"/>
+            <wp:cNvGraphicFramePr>
+              <a:graphicFrameLocks xmlns:a="http://schemas.openxmlformats.org/drawingml/2006/main" noChangeAspect="1"/>
+            </wp:cNvGraphicFramePr>
+            <a:graphic xmlns:a="http://schemas.openxmlformats.org/drawingml/2006/main">
+              <a:graphicData uri="http://schemas.openxmlformats.org/drawingml/2006/picture">
+                <pic:pic xmlns:pic="http://schemas.openxmlformats.org/drawingml/2006/picture">
+                  <pic:nvPicPr>
+                    <pic:cNvPr id="205052008" name=""/>
+                    <pic:cNvPicPr/>
+                  </pic:nvPicPr>
+                  <pic:blipFill>
+                    <a:blip r:embed="rId21"/>
+                    <a:stretch>
+                      <a:fillRect/>
+                    </a:stretch>
+                  </pic:blipFill>
+                  <pic:spPr>
+                    <a:xfrm>
+                      <a:off x="0" y="0"/>
+                      <a:ext cx="5401429" cy="4315427"/>
+                    </a:xfrm>
+                    <a:prstGeom prst="rect">
+                      <a:avLst/>
+                    </a:prstGeom>
+                  </pic:spPr>
+                </pic:pic>
+              </a:graphicData>
+            </a:graphic>
+          </wp:inline>
+        </w:drawing>
+      </w:r>
+    </w:p>
+    <w:p>
+      <w:r>
+        <w:rPr>
+          <w:noProof/>
+        </w:rPr>
+        <w:drawing>
+          <wp:inline distT="0" distB="0" distL="0" distR="0" wp14:anchorId="27CA1773" wp14:editId="05C30FFB">
+            <wp:extent cx="5077534" cy="3362794"/>
+            <wp:effectExtent l="0" t="0" r="8890" b="9525"/>
+            <wp:docPr id="225449150" name="תמונה 1" descr="תמונה שמכילה טקסט, צילום מסך, סגול, סיגלית&#10;&#10;תוכן בינה מלאכותית גנרטיבית עשוי להיות שגוי."/>
+            <wp:cNvGraphicFramePr>
+              <a:graphicFrameLocks xmlns:a="http://schemas.openxmlformats.org/drawingml/2006/main" noChangeAspect="1"/>
+            </wp:cNvGraphicFramePr>
+            <a:graphic xmlns:a="http://schemas.openxmlformats.org/drawingml/2006/main">
+              <a:graphicData uri="http://schemas.openxmlformats.org/drawingml/2006/picture">
+                <pic:pic xmlns:pic="http://schemas.openxmlformats.org/drawingml/2006/picture">
+                  <pic:nvPicPr>
+                    <pic:cNvPr id="225449150" name="תמונה 1" descr="תמונה שמכילה טקסט, צילום מסך, סגול, סיגלית&#10;&#10;תוכן בינה מלאכותית גנרטיבית עשוי להיות שגוי."/>
+                    <pic:cNvPicPr/>
+                  </pic:nvPicPr>
+                  <pic:blipFill>
+                    <a:blip r:embed="rId22"/>
+                    <a:stretch>
+                      <a:fillRect/>
+                    </a:stretch>
+                  </pic:blipFill>
+                  <pic:spPr>
+                    <a:xfrm>
+                      <a:off x="0" y="0"/>
+                      <a:ext cx="5077534" cy="3362794"/>
+                    </a:xfrm>
+                    <a:prstGeom prst="rect">
+                      <a:avLst/>
+                    </a:prstGeom>
+                  </pic:spPr>
+                </pic:pic>
+              </a:graphicData>
+            </a:graphic>
+          </wp:inline>
+        </w:drawing>
+      </w:r>
+    </w:p>
+    <w:p>
+      <w:pPr>
+        <w:rPr>
+          <w:noProof/>
+        </w:rPr>
+      </w:pPr>
+    </w:p>
+    <w:p>
+      <w:r>
+        <w:lastRenderedPageBreak/>
+        <w:drawing>
+          <wp:inline distT="0" distB="0" distL="0" distR="0" wp14:anchorId="6F2A88AF" wp14:editId="19984590">
+            <wp:extent cx="5210902" cy="3610479"/>
+            <wp:effectExtent l="0" t="0" r="8890" b="9525"/>
+            <wp:docPr id="1970603098" name="תמונה 1" descr="תמונה שמכילה טקסט, צילום מסך, סגול, סיגלית&#10;&#10;תוכן בינה מלאכותית גנרטיבית עשוי להיות שגוי."/>
+            <wp:cNvGraphicFramePr>
+              <a:graphicFrameLocks xmlns:a="http://schemas.openxmlformats.org/drawingml/2006/main" noChangeAspect="1"/>
+            </wp:cNvGraphicFramePr>
+            <a:graphic xmlns:a="http://schemas.openxmlformats.org/drawingml/2006/main">
+              <a:graphicData uri="http://schemas.openxmlformats.org/drawingml/2006/picture">
+                <pic:pic xmlns:pic="http://schemas.openxmlformats.org/drawingml/2006/picture">
+                  <pic:nvPicPr>
+                    <pic:cNvPr id="1970603098" name="תמונה 1" descr="תמונה שמכילה טקסט, צילום מסך, סגול, סיגלית&#10;&#10;תוכן בינה מלאכותית גנרטיבית עשוי להיות שגוי."/>
+                    <pic:cNvPicPr/>
+                  </pic:nvPicPr>
+                  <pic:blipFill>
+                    <a:blip r:embed="rId23"/>
+                    <a:stretch>
+                      <a:fillRect/>
+                    </a:stretch>
+                  </pic:blipFill>
+                  <pic:spPr>
+                    <a:xfrm>
+                      <a:off x="0" y="0"/>
+                      <a:ext cx="5210902" cy="3610479"/>
+                    </a:xfrm>
+                    <a:prstGeom prst="rect">
+                      <a:avLst/>
+                    </a:prstGeom>
+                  </pic:spPr>
+                </pic:pic>
+              </a:graphicData>
+            </a:graphic>
+          </wp:inline>
+        </w:drawing>
+      </w:r>
+      <w:r>
+        <w:rPr>
+          <w:noProof/>
+        </w:rPr>
+        <w:drawing>
+          <wp:inline distT="0" distB="0" distL="0" distR="0" wp14:anchorId="43B756DA" wp14:editId="6BA0A39F">
+            <wp:extent cx="5382376" cy="3419952"/>
+            <wp:effectExtent l="0" t="0" r="8890" b="9525"/>
+            <wp:docPr id="1611702377" name="תמונה 1" descr="תמונה שמכילה טקסט, צילום מסך, סגול, סיגלית&#10;&#10;תוכן בינה מלאכותית גנרטיבית עשוי להיות שגוי."/>
+            <wp:cNvGraphicFramePr>
+              <a:graphicFrameLocks xmlns:a="http://schemas.openxmlformats.org/drawingml/2006/main" noChangeAspect="1"/>
+            </wp:cNvGraphicFramePr>
+            <a:graphic xmlns:a="http://schemas.openxmlformats.org/drawingml/2006/main">
+              <a:graphicData uri="http://schemas.openxmlformats.org/drawingml/2006/picture">
+                <pic:pic xmlns:pic="http://schemas.openxmlformats.org/drawingml/2006/picture">
+                  <pic:nvPicPr>
+                    <pic:cNvPr id="1611702377" name="תמונה 1" descr="תמונה שמכילה טקסט, צילום מסך, סגול, סיגלית&#10;&#10;תוכן בינה מלאכותית גנרטיבית עשוי להיות שגוי."/>
+                    <pic:cNvPicPr/>
+                  </pic:nvPicPr>
+                  <pic:blipFill>
+                    <a:blip r:embed="rId24"/>
+                    <a:stretch>
+                      <a:fillRect/>
+                    </a:stretch>
+                  </pic:blipFill>
+                  <pic:spPr>
+                    <a:xfrm>
+                      <a:off x="0" y="0"/>
+                      <a:ext cx="5382376" cy="3419952"/>
+                    </a:xfrm>
+                    <a:prstGeom prst="rect">
+                      <a:avLst/>
+                    </a:prstGeom>
+                  </pic:spPr>
+                </pic:pic>
+              </a:graphicData>
+            </a:graphic>
+          </wp:inline>
+        </w:drawing>
+      </w:r>
+    </w:p>
+    <w:p/>
+    <w:p>
+      <w:r>
+        <w:rPr>
+          <w:noProof/>
+        </w:rPr>
+        <w:lastRenderedPageBreak/>
+        <w:drawing>
+          <wp:anchor distT="0" distB="0" distL="114300" distR="114300" simplePos="0" relativeHeight="251665408" behindDoc="0" locked="0" layoutInCell="1" allowOverlap="1" wp14:anchorId="4F612CE5" wp14:editId="774AE372">
             <wp:simplePos x="0" y="0"/>
             <wp:positionH relativeFrom="margin">
               <wp:align>right</wp:align>
@@ -816,7 +993,7 @@
                     <pic:cNvPicPr/>
                   </pic:nvPicPr>
                   <pic:blipFill>
-                    <a:blip r:embed="rId21">
+                    <a:blip r:embed="rId25">
                       <a:extLst>
                         <a:ext uri="{28A0092B-C50C-407E-A947-70E740481C1C}">
                           <a14:useLocalDpi xmlns:a14="http://schemas.microsoft.com/office/drawing/2010/main" val="0"/>
@@ -864,6 +1041,9 @@
         <w:tab/>
       </w:r>
       <w:r>
+        <w:rPr>
+          <w:noProof/>
+        </w:rPr>
         <w:drawing>
           <wp:anchor distT="0" distB="0" distL="114300" distR="114300" simplePos="0" relativeHeight="251663360" behindDoc="0" locked="0" layoutInCell="1" allowOverlap="1" wp14:anchorId="0FA89977" wp14:editId="7B484D8C">
             <wp:simplePos x="0" y="0"/>
@@ -888,7 +1068,7 @@
                     <pic:cNvPicPr/>
                   </pic:nvPicPr>
                   <pic:blipFill>
-                    <a:blip r:embed="rId22">
+                    <a:blip r:embed="rId26">
                       <a:extLst>
                         <a:ext uri="{28A0092B-C50C-407E-A947-70E740481C1C}">
                           <a14:useLocalDpi xmlns:a14="http://schemas.microsoft.com/office/drawing/2010/main" val="0"/>
@@ -921,6 +1101,9 @@
         </w:drawing>
       </w:r>
       <w:r>
+        <w:rPr>
+          <w:noProof/>
+        </w:rPr>
         <w:drawing>
           <wp:anchor distT="0" distB="0" distL="114300" distR="114300" simplePos="0" relativeHeight="251662336" behindDoc="0" locked="0" layoutInCell="1" allowOverlap="1" wp14:anchorId="3994B258" wp14:editId="6F605D40">
             <wp:simplePos x="0" y="0"/>
@@ -945,7 +1128,7 @@
                     <pic:cNvPicPr/>
                   </pic:nvPicPr>
                   <pic:blipFill>
-                    <a:blip r:embed="rId23">
+                    <a:blip r:embed="rId27">
                       <a:extLst>
                         <a:ext uri="{28A0092B-C50C-407E-A947-70E740481C1C}">
                           <a14:useLocalDpi xmlns:a14="http://schemas.microsoft.com/office/drawing/2010/main" val="0"/>
@@ -1030,6 +1213,9 @@
     </w:p>
     <w:p>
       <w:r>
+        <w:rPr>
+          <w:noProof/>
+        </w:rPr>
         <w:drawing>
           <wp:inline distT="0" distB="0" distL="0" distR="0" wp14:anchorId="4925AD19" wp14:editId="110047C5">
             <wp:extent cx="5731510" cy="2847340"/>
@@ -1046,7 +1232,7 @@
                     <pic:cNvPicPr/>
                   </pic:nvPicPr>
                   <pic:blipFill>
-                    <a:blip r:embed="rId24"/>
+                    <a:blip r:embed="rId28"/>
                     <a:stretch>
                       <a:fillRect/>
                     </a:stretch>
@@ -1069,6 +1255,9 @@
     </w:p>
     <w:p>
       <w:r>
+        <w:rPr>
+          <w:noProof/>
+        </w:rPr>
         <w:drawing>
           <wp:anchor distT="0" distB="0" distL="114300" distR="114300" simplePos="0" relativeHeight="251664384" behindDoc="0" locked="0" layoutInCell="1" allowOverlap="1" wp14:anchorId="33761D7D" wp14:editId="49EEEA8D">
             <wp:simplePos x="0" y="0"/>
@@ -1093,7 +1282,7 @@
                     <pic:cNvPicPr/>
                   </pic:nvPicPr>
                   <pic:blipFill>
-                    <a:blip r:embed="rId25">
+                    <a:blip r:embed="rId29">
                       <a:extLst>
                         <a:ext uri="{28A0092B-C50C-407E-A947-70E740481C1C}">
                           <a14:useLocalDpi xmlns:a14="http://schemas.microsoft.com/office/drawing/2010/main" val="0"/>

</xml_diff>